<commit_message>
Fixed font on summary doc
</commit_message>
<xml_diff>
--- a/Profitability_Report_Summary.docx
+++ b/Profitability_Report_Summary.docx
@@ -4,87 +4,47 @@
   <w:body>
     <w:p>
       <w:pPr>
-        <w:shd w:val="clear" w:color="auto" w:fill="FFFFFF" w:themeFill="background1"/>
-        <w:spacing w:after="240" w:line="240" w:lineRule="auto"/>
-        <w:outlineLvl w:val="0"/>
-        <w:rPr>
-          <w:rFonts w:ascii="Times New Roman" w:eastAsia="Times New Roman" w:hAnsi="Times New Roman" w:cs="Times New Roman"/>
-          <w:b/>
-          <w:bCs/>
-          <w:color w:val="000000" w:themeColor="text1"/>
+        <w:pStyle w:val="Heading2"/>
+        <w:rPr>
+          <w:rFonts w:ascii="Times New Roman" w:eastAsia="Times New Roman" w:hAnsi="Times New Roman" w:cs="Times New Roman"/>
+        </w:rPr>
+      </w:pPr>
+      <w:r>
+        <w:rPr>
+          <w:rFonts w:ascii="Times New Roman" w:eastAsia="Times New Roman" w:hAnsi="Times New Roman" w:cs="Times New Roman"/>
+        </w:rPr>
+        <w:fldChar w:fldCharType="begin"/>
+      </w:r>
+      <w:r>
+        <w:rPr>
+          <w:rFonts w:ascii="Times New Roman" w:eastAsia="Times New Roman" w:hAnsi="Times New Roman" w:cs="Times New Roman"/>
+        </w:rPr>
+        <w:instrText>HYPERLINK "https://github.com/DanielLevenstein/Product_Profitability_Study"</w:instrText>
+      </w:r>
+      <w:r>
+        <w:rPr>
+          <w:rFonts w:ascii="Times New Roman" w:eastAsia="Times New Roman" w:hAnsi="Times New Roman" w:cs="Times New Roman"/>
+        </w:rPr>
+      </w:r>
+      <w:r>
+        <w:rPr>
+          <w:rFonts w:ascii="Times New Roman" w:eastAsia="Times New Roman" w:hAnsi="Times New Roman" w:cs="Times New Roman"/>
+        </w:rPr>
+        <w:fldChar w:fldCharType="separate"/>
+      </w:r>
+      <w:r>
+        <w:rPr>
+          <w:rStyle w:val="Hyperlink"/>
+          <w:rFonts w:ascii="Times New Roman" w:eastAsia="Times New Roman" w:hAnsi="Times New Roman" w:cs="Times New Roman"/>
           <w:kern w:val="36"/>
           <w:sz w:val="48"/>
           <w:szCs w:val="48"/>
         </w:rPr>
-      </w:pPr>
-      <w:r>
-        <w:rPr>
-          <w:rFonts w:ascii="Times New Roman" w:eastAsia="Times New Roman" w:hAnsi="Times New Roman" w:cs="Times New Roman"/>
-          <w:b/>
-          <w:bCs/>
-          <w:color w:val="000000" w:themeColor="text1"/>
-          <w:kern w:val="36"/>
-          <w:sz w:val="48"/>
-          <w:szCs w:val="48"/>
-        </w:rPr>
-        <w:fldChar w:fldCharType="begin"/>
-      </w:r>
-      <w:r>
-        <w:rPr>
-          <w:rFonts w:ascii="Times New Roman" w:eastAsia="Times New Roman" w:hAnsi="Times New Roman" w:cs="Times New Roman"/>
-          <w:b/>
-          <w:bCs/>
-          <w:color w:val="000000" w:themeColor="text1"/>
-          <w:kern w:val="36"/>
-          <w:sz w:val="48"/>
-          <w:szCs w:val="48"/>
-        </w:rPr>
-        <w:instrText>HYPERLINK "https://github.com/DanielLevenstein/Product_Profitability_Study"</w:instrText>
-      </w:r>
-      <w:r>
-        <w:rPr>
-          <w:rFonts w:ascii="Times New Roman" w:eastAsia="Times New Roman" w:hAnsi="Times New Roman" w:cs="Times New Roman"/>
-          <w:b/>
-          <w:bCs/>
-          <w:color w:val="000000" w:themeColor="text1"/>
-          <w:kern w:val="36"/>
-          <w:sz w:val="48"/>
-          <w:szCs w:val="48"/>
-        </w:rPr>
-      </w:r>
-      <w:r>
-        <w:rPr>
-          <w:rFonts w:ascii="Times New Roman" w:eastAsia="Times New Roman" w:hAnsi="Times New Roman" w:cs="Times New Roman"/>
-          <w:b/>
-          <w:bCs/>
-          <w:color w:val="000000" w:themeColor="text1"/>
-          <w:kern w:val="36"/>
-          <w:sz w:val="48"/>
-          <w:szCs w:val="48"/>
-        </w:rPr>
-        <w:fldChar w:fldCharType="separate"/>
-      </w:r>
-      <w:r>
-        <w:rPr>
-          <w:rStyle w:val="Hyperlink"/>
-          <w:rFonts w:ascii="Times New Roman" w:eastAsia="Times New Roman" w:hAnsi="Times New Roman" w:cs="Times New Roman"/>
-          <w:b/>
-          <w:bCs/>
-          <w:kern w:val="36"/>
-          <w:sz w:val="48"/>
-          <w:szCs w:val="48"/>
-        </w:rPr>
         <w:t>Etsy Profitability and Material Loss Report</w:t>
       </w:r>
       <w:r>
         <w:rPr>
           <w:rFonts w:ascii="Times New Roman" w:eastAsia="Times New Roman" w:hAnsi="Times New Roman" w:cs="Times New Roman"/>
-          <w:b/>
-          <w:bCs/>
-          <w:color w:val="000000" w:themeColor="text1"/>
-          <w:kern w:val="36"/>
-          <w:sz w:val="48"/>
-          <w:szCs w:val="48"/>
         </w:rPr>
         <w:fldChar w:fldCharType="end"/>
       </w:r>
@@ -213,23 +173,7 @@
           <w:rFonts w:ascii="Times New Roman" w:eastAsia="Times New Roman" w:hAnsi="Times New Roman" w:cs="Times New Roman"/>
           <w:color w:val="000000" w:themeColor="text1"/>
         </w:rPr>
-        <w:t xml:space="preserve">Generates synthetic data for test analysis using Panda </w:t>
-      </w:r>
-      <w:proofErr w:type="spellStart"/>
-      <w:r>
-        <w:rPr>
-          <w:rFonts w:ascii="Times New Roman" w:eastAsia="Times New Roman" w:hAnsi="Times New Roman" w:cs="Times New Roman"/>
-          <w:color w:val="000000" w:themeColor="text1"/>
-        </w:rPr>
-        <w:t>DataFrames</w:t>
-      </w:r>
-      <w:proofErr w:type="spellEnd"/>
-      <w:r>
-        <w:rPr>
-          <w:rFonts w:ascii="Times New Roman" w:eastAsia="Times New Roman" w:hAnsi="Times New Roman" w:cs="Times New Roman"/>
-          <w:color w:val="000000" w:themeColor="text1"/>
-        </w:rPr>
-        <w:t>.</w:t>
+        <w:t>Generates synthetic data for test analysis using Panda DataFrames.</w:t>
       </w:r>
     </w:p>
     <w:p>
@@ -292,23 +236,7 @@
           <w:rFonts w:ascii="Times New Roman" w:eastAsia="Times New Roman" w:hAnsi="Times New Roman" w:cs="Times New Roman"/>
           <w:color w:val="000000" w:themeColor="text1"/>
         </w:rPr>
-        <w:t xml:space="preserve">Generates an HTML report for a client using </w:t>
-      </w:r>
-      <w:proofErr w:type="spellStart"/>
-      <w:r>
-        <w:rPr>
-          <w:rFonts w:ascii="Times New Roman" w:eastAsia="Times New Roman" w:hAnsi="Times New Roman" w:cs="Times New Roman"/>
-          <w:color w:val="000000" w:themeColor="text1"/>
-        </w:rPr>
-        <w:t>Jupyter</w:t>
-      </w:r>
-      <w:proofErr w:type="spellEnd"/>
-      <w:r>
-        <w:rPr>
-          <w:rFonts w:ascii="Times New Roman" w:eastAsia="Times New Roman" w:hAnsi="Times New Roman" w:cs="Times New Roman"/>
-          <w:color w:val="000000" w:themeColor="text1"/>
-        </w:rPr>
-        <w:t xml:space="preserve"> notebook.</w:t>
+        <w:t>Generates an HTML report for a client using Jupyter notebook.</w:t>
       </w:r>
     </w:p>
     <w:p>
@@ -631,21 +559,6 @@
     <w:p>
       <w:pPr>
         <w:shd w:val="clear" w:color="auto" w:fill="FFFFFF" w:themeFill="background1"/>
-        <w:spacing w:before="360" w:after="240" w:line="240" w:lineRule="auto"/>
-        <w:outlineLvl w:val="2"/>
-        <w:rPr>
-          <w:rFonts w:ascii="Times New Roman" w:eastAsia="Times New Roman" w:hAnsi="Times New Roman" w:cs="Times New Roman"/>
-          <w:b/>
-          <w:bCs/>
-          <w:color w:val="000000" w:themeColor="text1"/>
-          <w:sz w:val="30"/>
-          <w:szCs w:val="30"/>
-        </w:rPr>
-      </w:pPr>
-    </w:p>
-    <w:p>
-      <w:pPr>
-        <w:shd w:val="clear" w:color="auto" w:fill="FFFFFF" w:themeFill="background1"/>
         <w:rPr>
           <w:rFonts w:ascii="Times New Roman" w:eastAsia="Times New Roman" w:hAnsi="Times New Roman" w:cs="Times New Roman"/>
           <w:b/>
@@ -980,17 +893,13 @@
         <w:spacing w:after="0" w:line="240" w:lineRule="auto"/>
         <w:rPr>
           <w:rFonts w:ascii="Courier New" w:eastAsia="Times New Roman" w:hAnsi="Courier New" w:cs="Courier New"/>
-          <w:i w:val="0"/>
-          <w:iCs w:val="0"/>
-          <w:color w:val="000000" w:themeColor="text1"/>
+          <w:color w:val="000000"/>
         </w:rPr>
       </w:pPr>
       <w:r>
         <w:rPr>
           <w:rFonts w:ascii="Courier New" w:eastAsia="Times New Roman" w:hAnsi="Courier New" w:cs="Courier New"/>
-          <w:i w:val="0"/>
-          <w:iCs w:val="0"/>
-          <w:color w:val="000000" w:themeColor="text1"/>
+          <w:color w:val="000000"/>
         </w:rPr>
         <w:t xml:space="preserve">| Name    | Min Profit | Max Profit | Mean Profit | Median Profit | </w:t>
       </w:r>
@@ -1018,26 +927,20 @@
         <w:spacing w:after="0" w:line="240" w:lineRule="auto"/>
         <w:rPr>
           <w:rFonts w:ascii="Courier New" w:eastAsia="Times New Roman" w:hAnsi="Courier New" w:cs="Courier New"/>
-          <w:i w:val="0"/>
-          <w:iCs w:val="0"/>
-          <w:color w:val="000000" w:themeColor="text1"/>
+          <w:color w:val="000000"/>
         </w:rPr>
       </w:pPr>
       <w:r>
         <w:rPr>
           <w:rFonts w:ascii="Courier New" w:eastAsia="Times New Roman" w:hAnsi="Courier New" w:cs="Courier New"/>
-          <w:i w:val="0"/>
-          <w:iCs w:val="0"/>
-          <w:color w:val="000000" w:themeColor="text1"/>
+          <w:color w:val="000000"/>
         </w:rPr>
         <w:t>|---------|------------|------------|-------------|---------------|</w:t>
       </w:r>
       <w:r>
         <w:rPr>
           <w:rFonts w:ascii="Courier New" w:eastAsia="Times New Roman" w:hAnsi="Courier New" w:cs="Courier New"/>
-          <w:i w:val="0"/>
-          <w:iCs w:val="0"/>
-          <w:color w:val="000000" w:themeColor="text1"/>
+          <w:color w:val="000000"/>
         </w:rPr>
         <w:br/>
         <w:t>| Price 1 | -28.0      | 33.0       | 17.31       | 25.0          |</w:t>
@@ -1045,9 +948,7 @@
       <w:r>
         <w:rPr>
           <w:rFonts w:ascii="Courier New" w:eastAsia="Times New Roman" w:hAnsi="Courier New" w:cs="Courier New"/>
-          <w:i w:val="0"/>
-          <w:iCs w:val="0"/>
-          <w:color w:val="000000" w:themeColor="text1"/>
+          <w:color w:val="000000"/>
         </w:rPr>
         <w:br/>
         <w:t>| Price 2 | -1.0       | 33.0       | 26.83       | 29.0          |</w:t>
@@ -1055,9 +956,7 @@
       <w:r>
         <w:rPr>
           <w:rFonts w:ascii="Courier New" w:eastAsia="Times New Roman" w:hAnsi="Courier New" w:cs="Courier New"/>
-          <w:i w:val="0"/>
-          <w:iCs w:val="0"/>
-          <w:color w:val="000000" w:themeColor="text1"/>
+          <w:color w:val="000000"/>
         </w:rPr>
         <w:br/>
         <w:t>| Price 3 | 21.0       | 33.0       | 28.30       | 29.0          |</w:t>
@@ -1065,9 +964,7 @@
       <w:r>
         <w:rPr>
           <w:rFonts w:ascii="Courier New" w:eastAsia="Times New Roman" w:hAnsi="Courier New" w:cs="Courier New"/>
-          <w:i w:val="0"/>
-          <w:iCs w:val="0"/>
-          <w:color w:val="000000" w:themeColor="text1"/>
+          <w:color w:val="000000"/>
         </w:rPr>
         <w:br/>
         <w:t>| Price 4 | 38.5       | 59.5       | 46.73       | 45.5          |</w:t>
@@ -1154,21 +1051,12 @@
           <w:color w:val="000000" w:themeColor="text1"/>
         </w:rPr>
       </w:pPr>
-      <w:proofErr w:type="spellStart"/>
-      <w:r>
-        <w:rPr>
-          <w:rFonts w:ascii="Times New Roman" w:eastAsia="Times New Roman" w:hAnsi="Times New Roman" w:cs="Times New Roman"/>
-          <w:color w:val="000000" w:themeColor="text1"/>
-        </w:rPr>
-        <w:t>numpy</w:t>
-      </w:r>
-      <w:proofErr w:type="spellEnd"/>
-      <w:r>
-        <w:rPr>
-          <w:rFonts w:ascii="Times New Roman" w:eastAsia="Times New Roman" w:hAnsi="Times New Roman" w:cs="Times New Roman"/>
-          <w:color w:val="000000" w:themeColor="text1"/>
-        </w:rPr>
-        <w:t>: 2.3.2</w:t>
+      <w:r>
+        <w:rPr>
+          <w:rFonts w:ascii="Times New Roman" w:eastAsia="Times New Roman" w:hAnsi="Times New Roman" w:cs="Times New Roman"/>
+          <w:color w:val="000000" w:themeColor="text1"/>
+        </w:rPr>
+        <w:t>numpy: 2.3.2</w:t>
       </w:r>
     </w:p>
     <w:p>
@@ -1205,21 +1093,12 @@
           <w:color w:val="000000" w:themeColor="text1"/>
         </w:rPr>
       </w:pPr>
-      <w:proofErr w:type="spellStart"/>
-      <w:r>
-        <w:rPr>
-          <w:rFonts w:ascii="Times New Roman" w:eastAsia="Times New Roman" w:hAnsi="Times New Roman" w:cs="Times New Roman"/>
-          <w:color w:val="000000" w:themeColor="text1"/>
-        </w:rPr>
-        <w:t>jupyterlab</w:t>
-      </w:r>
-      <w:proofErr w:type="spellEnd"/>
-      <w:r>
-        <w:rPr>
-          <w:rFonts w:ascii="Times New Roman" w:eastAsia="Times New Roman" w:hAnsi="Times New Roman" w:cs="Times New Roman"/>
-          <w:color w:val="000000" w:themeColor="text1"/>
-        </w:rPr>
-        <w:t>: 4.4.7</w:t>
+      <w:r>
+        <w:rPr>
+          <w:rFonts w:ascii="Times New Roman" w:eastAsia="Times New Roman" w:hAnsi="Times New Roman" w:cs="Times New Roman"/>
+          <w:color w:val="000000" w:themeColor="text1"/>
+        </w:rPr>
+        <w:t>jupyterlab: 4.4.7</w:t>
       </w:r>
     </w:p>
     <w:p>
@@ -1235,21 +1114,12 @@
           <w:color w:val="000000" w:themeColor="text1"/>
         </w:rPr>
       </w:pPr>
-      <w:proofErr w:type="spellStart"/>
-      <w:r>
-        <w:rPr>
-          <w:rFonts w:ascii="Times New Roman" w:eastAsia="Times New Roman" w:hAnsi="Times New Roman" w:cs="Times New Roman"/>
-          <w:color w:val="000000" w:themeColor="text1"/>
-        </w:rPr>
-        <w:t>jupyter_client</w:t>
-      </w:r>
-      <w:proofErr w:type="spellEnd"/>
-      <w:r>
-        <w:rPr>
-          <w:rFonts w:ascii="Times New Roman" w:eastAsia="Times New Roman" w:hAnsi="Times New Roman" w:cs="Times New Roman"/>
-          <w:color w:val="000000" w:themeColor="text1"/>
-        </w:rPr>
-        <w:t>: 8.6.3</w:t>
+      <w:r>
+        <w:rPr>
+          <w:rFonts w:ascii="Times New Roman" w:eastAsia="Times New Roman" w:hAnsi="Times New Roman" w:cs="Times New Roman"/>
+          <w:color w:val="000000" w:themeColor="text1"/>
+        </w:rPr>
+        <w:t>jupyter_client: 8.6.3</w:t>
       </w:r>
     </w:p>
     <w:p>
@@ -1265,21 +1135,12 @@
           <w:color w:val="000000" w:themeColor="text1"/>
         </w:rPr>
       </w:pPr>
-      <w:proofErr w:type="spellStart"/>
-      <w:r>
-        <w:rPr>
-          <w:rFonts w:ascii="Times New Roman" w:eastAsia="Times New Roman" w:hAnsi="Times New Roman" w:cs="Times New Roman"/>
-          <w:color w:val="000000" w:themeColor="text1"/>
-        </w:rPr>
-        <w:t>jupyter_core</w:t>
-      </w:r>
-      <w:proofErr w:type="spellEnd"/>
-      <w:r>
-        <w:rPr>
-          <w:rFonts w:ascii="Times New Roman" w:eastAsia="Times New Roman" w:hAnsi="Times New Roman" w:cs="Times New Roman"/>
-          <w:color w:val="000000" w:themeColor="text1"/>
-        </w:rPr>
-        <w:t>: 5.8.1</w:t>
+      <w:r>
+        <w:rPr>
+          <w:rFonts w:ascii="Times New Roman" w:eastAsia="Times New Roman" w:hAnsi="Times New Roman" w:cs="Times New Roman"/>
+          <w:color w:val="000000" w:themeColor="text1"/>
+        </w:rPr>
+        <w:t>jupyter_core: 5.8.1</w:t>
       </w:r>
     </w:p>
     <w:p>
@@ -1295,21 +1156,12 @@
           <w:color w:val="000000" w:themeColor="text1"/>
         </w:rPr>
       </w:pPr>
-      <w:proofErr w:type="spellStart"/>
-      <w:r>
-        <w:rPr>
-          <w:rFonts w:ascii="Times New Roman" w:eastAsia="Times New Roman" w:hAnsi="Times New Roman" w:cs="Times New Roman"/>
-          <w:color w:val="000000" w:themeColor="text1"/>
-        </w:rPr>
-        <w:t>jupyter_server</w:t>
-      </w:r>
-      <w:proofErr w:type="spellEnd"/>
-      <w:r>
-        <w:rPr>
-          <w:rFonts w:ascii="Times New Roman" w:eastAsia="Times New Roman" w:hAnsi="Times New Roman" w:cs="Times New Roman"/>
-          <w:color w:val="000000" w:themeColor="text1"/>
-        </w:rPr>
-        <w:t>: 2.17.0</w:t>
+      <w:r>
+        <w:rPr>
+          <w:rFonts w:ascii="Times New Roman" w:eastAsia="Times New Roman" w:hAnsi="Times New Roman" w:cs="Times New Roman"/>
+          <w:color w:val="000000" w:themeColor="text1"/>
+        </w:rPr>
+        <w:t>jupyter_server: 2.17.0</w:t>
       </w:r>
     </w:p>
     <w:p>
@@ -1349,7 +1201,7 @@
           <w:sz w:val="48"/>
           <w:szCs w:val="48"/>
         </w:rPr>
-        <w:t xml:space="preserve"> Info</w:t>
+        <w:t>:</w:t>
       </w:r>
     </w:p>
     <w:p>
@@ -3062,12 +2914,12 @@
     <w:rsid w:val="0022239B"/>
     <w:pPr>
       <w:pBdr>
-        <w:top w:val="single" w:sz="8" w:space="0" w:color="2683C6" w:themeColor="accent2"/>
-        <w:left w:val="single" w:sz="8" w:space="0" w:color="2683C6" w:themeColor="accent2"/>
-        <w:bottom w:val="single" w:sz="8" w:space="0" w:color="2683C6" w:themeColor="accent2"/>
-        <w:right w:val="single" w:sz="8" w:space="0" w:color="2683C6" w:themeColor="accent2"/>
+        <w:top w:val="single" w:sz="8" w:space="0" w:color="656A59" w:themeColor="accent2"/>
+        <w:left w:val="single" w:sz="8" w:space="0" w:color="656A59" w:themeColor="accent2"/>
+        <w:bottom w:val="single" w:sz="8" w:space="0" w:color="656A59" w:themeColor="accent2"/>
+        <w:right w:val="single" w:sz="8" w:space="0" w:color="656A59" w:themeColor="accent2"/>
       </w:pBdr>
-      <w:shd w:val="clear" w:color="auto" w:fill="D0E6F6" w:themeFill="accent2" w:themeFillTint="33"/>
+      <w:shd w:val="clear" w:color="auto" w:fill="E0E2DC" w:themeFill="accent2" w:themeFillTint="33"/>
       <w:spacing w:before="480" w:after="100" w:line="269" w:lineRule="auto"/>
       <w:contextualSpacing/>
       <w:outlineLvl w:val="0"/>
@@ -3076,7 +2928,7 @@
       <w:rFonts w:asciiTheme="majorHAnsi" w:eastAsiaTheme="majorEastAsia" w:hAnsiTheme="majorHAnsi" w:cstheme="majorBidi"/>
       <w:b/>
       <w:bCs/>
-      <w:color w:val="134162" w:themeColor="accent2" w:themeShade="7F"/>
+      <w:color w:val="32342C" w:themeColor="accent2" w:themeShade="7F"/>
       <w:sz w:val="22"/>
       <w:szCs w:val="22"/>
     </w:rPr>
@@ -3092,10 +2944,10 @@
     <w:rsid w:val="0022239B"/>
     <w:pPr>
       <w:pBdr>
-        <w:top w:val="single" w:sz="4" w:space="0" w:color="2683C6" w:themeColor="accent2"/>
-        <w:left w:val="single" w:sz="48" w:space="2" w:color="2683C6" w:themeColor="accent2"/>
-        <w:bottom w:val="single" w:sz="4" w:space="0" w:color="2683C6" w:themeColor="accent2"/>
-        <w:right w:val="single" w:sz="4" w:space="4" w:color="2683C6" w:themeColor="accent2"/>
+        <w:top w:val="single" w:sz="4" w:space="0" w:color="656A59" w:themeColor="accent2"/>
+        <w:left w:val="single" w:sz="48" w:space="2" w:color="656A59" w:themeColor="accent2"/>
+        <w:bottom w:val="single" w:sz="4" w:space="0" w:color="656A59" w:themeColor="accent2"/>
+        <w:right w:val="single" w:sz="4" w:space="4" w:color="656A59" w:themeColor="accent2"/>
       </w:pBdr>
       <w:spacing w:before="200" w:after="100" w:line="269" w:lineRule="auto"/>
       <w:ind w:left="144"/>
@@ -3106,7 +2958,7 @@
       <w:rFonts w:asciiTheme="majorHAnsi" w:eastAsiaTheme="majorEastAsia" w:hAnsiTheme="majorHAnsi" w:cstheme="majorBidi"/>
       <w:b/>
       <w:bCs/>
-      <w:color w:val="1C6194" w:themeColor="accent2" w:themeShade="BF"/>
+      <w:color w:val="4B4F42" w:themeColor="accent2" w:themeShade="BF"/>
       <w:sz w:val="22"/>
       <w:szCs w:val="22"/>
     </w:rPr>
@@ -3122,8 +2974,8 @@
     <w:rsid w:val="0022239B"/>
     <w:pPr>
       <w:pBdr>
-        <w:left w:val="single" w:sz="48" w:space="2" w:color="2683C6" w:themeColor="accent2"/>
-        <w:bottom w:val="single" w:sz="4" w:space="0" w:color="2683C6" w:themeColor="accent2"/>
+        <w:left w:val="single" w:sz="48" w:space="2" w:color="656A59" w:themeColor="accent2"/>
+        <w:bottom w:val="single" w:sz="4" w:space="0" w:color="656A59" w:themeColor="accent2"/>
       </w:pBdr>
       <w:spacing w:before="200" w:after="100" w:line="240" w:lineRule="auto"/>
       <w:ind w:left="144"/>
@@ -3134,7 +2986,7 @@
       <w:rFonts w:asciiTheme="majorHAnsi" w:eastAsiaTheme="majorEastAsia" w:hAnsiTheme="majorHAnsi" w:cstheme="majorBidi"/>
       <w:b/>
       <w:bCs/>
-      <w:color w:val="1C6194" w:themeColor="accent2" w:themeShade="BF"/>
+      <w:color w:val="4B4F42" w:themeColor="accent2" w:themeShade="BF"/>
       <w:sz w:val="22"/>
       <w:szCs w:val="22"/>
     </w:rPr>
@@ -3150,8 +3002,8 @@
     <w:rsid w:val="0022239B"/>
     <w:pPr>
       <w:pBdr>
-        <w:left w:val="single" w:sz="4" w:space="2" w:color="2683C6" w:themeColor="accent2"/>
-        <w:bottom w:val="single" w:sz="4" w:space="2" w:color="2683C6" w:themeColor="accent2"/>
+        <w:left w:val="single" w:sz="4" w:space="2" w:color="656A59" w:themeColor="accent2"/>
+        <w:bottom w:val="single" w:sz="4" w:space="2" w:color="656A59" w:themeColor="accent2"/>
       </w:pBdr>
       <w:spacing w:before="200" w:after="100" w:line="240" w:lineRule="auto"/>
       <w:ind w:left="86"/>
@@ -3162,7 +3014,7 @@
       <w:rFonts w:asciiTheme="majorHAnsi" w:eastAsiaTheme="majorEastAsia" w:hAnsiTheme="majorHAnsi" w:cstheme="majorBidi"/>
       <w:b/>
       <w:bCs/>
-      <w:color w:val="1C6194" w:themeColor="accent2" w:themeShade="BF"/>
+      <w:color w:val="4B4F42" w:themeColor="accent2" w:themeShade="BF"/>
       <w:sz w:val="22"/>
       <w:szCs w:val="22"/>
     </w:rPr>
@@ -3179,8 +3031,8 @@
     <w:rsid w:val="0022239B"/>
     <w:pPr>
       <w:pBdr>
-        <w:left w:val="dotted" w:sz="4" w:space="2" w:color="2683C6" w:themeColor="accent2"/>
-        <w:bottom w:val="dotted" w:sz="4" w:space="2" w:color="2683C6" w:themeColor="accent2"/>
+        <w:left w:val="dotted" w:sz="4" w:space="2" w:color="656A59" w:themeColor="accent2"/>
+        <w:bottom w:val="dotted" w:sz="4" w:space="2" w:color="656A59" w:themeColor="accent2"/>
       </w:pBdr>
       <w:spacing w:before="200" w:after="100" w:line="240" w:lineRule="auto"/>
       <w:ind w:left="86"/>
@@ -3191,7 +3043,7 @@
       <w:rFonts w:asciiTheme="majorHAnsi" w:eastAsiaTheme="majorEastAsia" w:hAnsiTheme="majorHAnsi" w:cstheme="majorBidi"/>
       <w:b/>
       <w:bCs/>
-      <w:color w:val="1C6194" w:themeColor="accent2" w:themeShade="BF"/>
+      <w:color w:val="4B4F42" w:themeColor="accent2" w:themeShade="BF"/>
       <w:sz w:val="22"/>
       <w:szCs w:val="22"/>
     </w:rPr>
@@ -3208,7 +3060,7 @@
     <w:rsid w:val="0022239B"/>
     <w:pPr>
       <w:pBdr>
-        <w:bottom w:val="single" w:sz="4" w:space="2" w:color="A3CEED" w:themeColor="accent2" w:themeTint="66"/>
+        <w:bottom w:val="single" w:sz="4" w:space="2" w:color="C2C5BA" w:themeColor="accent2" w:themeTint="66"/>
       </w:pBdr>
       <w:spacing w:before="200" w:after="100" w:line="240" w:lineRule="auto"/>
       <w:contextualSpacing/>
@@ -3216,7 +3068,7 @@
     </w:pPr>
     <w:rPr>
       <w:rFonts w:asciiTheme="majorHAnsi" w:eastAsiaTheme="majorEastAsia" w:hAnsiTheme="majorHAnsi" w:cstheme="majorBidi"/>
-      <w:color w:val="1C6194" w:themeColor="accent2" w:themeShade="BF"/>
+      <w:color w:val="4B4F42" w:themeColor="accent2" w:themeShade="BF"/>
       <w:sz w:val="22"/>
       <w:szCs w:val="22"/>
     </w:rPr>
@@ -3233,7 +3085,7 @@
     <w:rsid w:val="0022239B"/>
     <w:pPr>
       <w:pBdr>
-        <w:bottom w:val="dotted" w:sz="4" w:space="2" w:color="74B5E4" w:themeColor="accent2" w:themeTint="99"/>
+        <w:bottom w:val="dotted" w:sz="4" w:space="2" w:color="A3A898" w:themeColor="accent2" w:themeTint="99"/>
       </w:pBdr>
       <w:spacing w:before="200" w:after="100" w:line="240" w:lineRule="auto"/>
       <w:contextualSpacing/>
@@ -3241,7 +3093,7 @@
     </w:pPr>
     <w:rPr>
       <w:rFonts w:asciiTheme="majorHAnsi" w:eastAsiaTheme="majorEastAsia" w:hAnsiTheme="majorHAnsi" w:cstheme="majorBidi"/>
-      <w:color w:val="1C6194" w:themeColor="accent2" w:themeShade="BF"/>
+      <w:color w:val="4B4F42" w:themeColor="accent2" w:themeShade="BF"/>
       <w:sz w:val="22"/>
       <w:szCs w:val="22"/>
     </w:rPr>
@@ -3263,7 +3115,7 @@
     </w:pPr>
     <w:rPr>
       <w:rFonts w:asciiTheme="majorHAnsi" w:eastAsiaTheme="majorEastAsia" w:hAnsiTheme="majorHAnsi" w:cstheme="majorBidi"/>
-      <w:color w:val="2683C6" w:themeColor="accent2"/>
+      <w:color w:val="656A59" w:themeColor="accent2"/>
       <w:sz w:val="22"/>
       <w:szCs w:val="22"/>
     </w:rPr>
@@ -3285,7 +3137,7 @@
     </w:pPr>
     <w:rPr>
       <w:rFonts w:asciiTheme="majorHAnsi" w:eastAsiaTheme="majorEastAsia" w:hAnsiTheme="majorHAnsi" w:cstheme="majorBidi"/>
-      <w:color w:val="2683C6" w:themeColor="accent2"/>
+      <w:color w:val="656A59" w:themeColor="accent2"/>
     </w:rPr>
   </w:style>
   <w:style w:type="character" w:default="1" w:styleId="DefaultParagraphFont">
@@ -3327,8 +3179,8 @@
       <w:bCs/>
       <w:i/>
       <w:iCs/>
-      <w:color w:val="134162" w:themeColor="accent2" w:themeShade="7F"/>
-      <w:shd w:val="clear" w:color="auto" w:fill="D0E6F6" w:themeFill="accent2" w:themeFillTint="33"/>
+      <w:color w:val="32342C" w:themeColor="accent2" w:themeShade="7F"/>
+      <w:shd w:val="clear" w:color="auto" w:fill="E0E2DC" w:themeFill="accent2" w:themeFillTint="33"/>
     </w:rPr>
   </w:style>
   <w:style w:type="character" w:customStyle="1" w:styleId="Heading2Char">
@@ -3343,7 +3195,7 @@
       <w:bCs/>
       <w:i/>
       <w:iCs/>
-      <w:color w:val="1C6194" w:themeColor="accent2" w:themeShade="BF"/>
+      <w:color w:val="4B4F42" w:themeColor="accent2" w:themeShade="BF"/>
     </w:rPr>
   </w:style>
   <w:style w:type="character" w:customStyle="1" w:styleId="Heading3Char">
@@ -3358,7 +3210,7 @@
       <w:bCs/>
       <w:i/>
       <w:iCs/>
-      <w:color w:val="1C6194" w:themeColor="accent2" w:themeShade="BF"/>
+      <w:color w:val="4B4F42" w:themeColor="accent2" w:themeShade="BF"/>
     </w:rPr>
   </w:style>
   <w:style w:type="character" w:customStyle="1" w:styleId="Heading4Char">
@@ -3373,7 +3225,7 @@
       <w:bCs/>
       <w:i/>
       <w:iCs/>
-      <w:color w:val="1C6194" w:themeColor="accent2" w:themeShade="BF"/>
+      <w:color w:val="4B4F42" w:themeColor="accent2" w:themeShade="BF"/>
     </w:rPr>
   </w:style>
   <w:style w:type="character" w:customStyle="1" w:styleId="Heading5Char">
@@ -3389,7 +3241,7 @@
       <w:bCs/>
       <w:i/>
       <w:iCs/>
-      <w:color w:val="1C6194" w:themeColor="accent2" w:themeShade="BF"/>
+      <w:color w:val="4B4F42" w:themeColor="accent2" w:themeShade="BF"/>
     </w:rPr>
   </w:style>
   <w:style w:type="character" w:customStyle="1" w:styleId="Heading6Char">
@@ -3403,7 +3255,7 @@
       <w:rFonts w:asciiTheme="majorHAnsi" w:eastAsiaTheme="majorEastAsia" w:hAnsiTheme="majorHAnsi" w:cstheme="majorBidi"/>
       <w:i/>
       <w:iCs/>
-      <w:color w:val="1C6194" w:themeColor="accent2" w:themeShade="BF"/>
+      <w:color w:val="4B4F42" w:themeColor="accent2" w:themeShade="BF"/>
     </w:rPr>
   </w:style>
   <w:style w:type="character" w:customStyle="1" w:styleId="Heading7Char">
@@ -3417,7 +3269,7 @@
       <w:rFonts w:asciiTheme="majorHAnsi" w:eastAsiaTheme="majorEastAsia" w:hAnsiTheme="majorHAnsi" w:cstheme="majorBidi"/>
       <w:i/>
       <w:iCs/>
-      <w:color w:val="1C6194" w:themeColor="accent2" w:themeShade="BF"/>
+      <w:color w:val="4B4F42" w:themeColor="accent2" w:themeShade="BF"/>
     </w:rPr>
   </w:style>
   <w:style w:type="character" w:customStyle="1" w:styleId="Heading8Char">
@@ -3431,7 +3283,7 @@
       <w:rFonts w:asciiTheme="majorHAnsi" w:eastAsiaTheme="majorEastAsia" w:hAnsiTheme="majorHAnsi" w:cstheme="majorBidi"/>
       <w:i/>
       <w:iCs/>
-      <w:color w:val="2683C6" w:themeColor="accent2"/>
+      <w:color w:val="656A59" w:themeColor="accent2"/>
     </w:rPr>
   </w:style>
   <w:style w:type="character" w:customStyle="1" w:styleId="Heading9Char">
@@ -3445,7 +3297,7 @@
       <w:rFonts w:asciiTheme="majorHAnsi" w:eastAsiaTheme="majorEastAsia" w:hAnsiTheme="majorHAnsi" w:cstheme="majorBidi"/>
       <w:i/>
       <w:iCs/>
-      <w:color w:val="2683C6" w:themeColor="accent2"/>
+      <w:color w:val="656A59" w:themeColor="accent2"/>
       <w:sz w:val="20"/>
       <w:szCs w:val="20"/>
     </w:rPr>
@@ -3460,10 +3312,10 @@
     <w:rsid w:val="0022239B"/>
     <w:pPr>
       <w:pBdr>
-        <w:top w:val="single" w:sz="48" w:space="0" w:color="2683C6" w:themeColor="accent2"/>
-        <w:bottom w:val="single" w:sz="48" w:space="0" w:color="2683C6" w:themeColor="accent2"/>
+        <w:top w:val="single" w:sz="48" w:space="0" w:color="656A59" w:themeColor="accent2"/>
+        <w:bottom w:val="single" w:sz="48" w:space="0" w:color="656A59" w:themeColor="accent2"/>
       </w:pBdr>
-      <w:shd w:val="clear" w:color="auto" w:fill="2683C6" w:themeFill="accent2"/>
+      <w:shd w:val="clear" w:color="auto" w:fill="656A59" w:themeFill="accent2"/>
       <w:spacing w:after="0" w:line="240" w:lineRule="auto"/>
       <w:jc w:val="center"/>
     </w:pPr>
@@ -3489,7 +3341,7 @@
       <w:spacing w:val="10"/>
       <w:sz w:val="48"/>
       <w:szCs w:val="48"/>
-      <w:shd w:val="clear" w:color="auto" w:fill="2683C6" w:themeFill="accent2"/>
+      <w:shd w:val="clear" w:color="auto" w:fill="656A59" w:themeFill="accent2"/>
     </w:rPr>
   </w:style>
   <w:style w:type="paragraph" w:styleId="Subtitle">
@@ -3502,14 +3354,14 @@
     <w:rsid w:val="0022239B"/>
     <w:pPr>
       <w:pBdr>
-        <w:bottom w:val="dotted" w:sz="8" w:space="10" w:color="2683C6" w:themeColor="accent2"/>
+        <w:bottom w:val="dotted" w:sz="8" w:space="10" w:color="656A59" w:themeColor="accent2"/>
       </w:pBdr>
       <w:spacing w:before="200" w:after="900" w:line="240" w:lineRule="auto"/>
       <w:jc w:val="center"/>
     </w:pPr>
     <w:rPr>
       <w:rFonts w:asciiTheme="majorHAnsi" w:eastAsiaTheme="majorEastAsia" w:hAnsiTheme="majorHAnsi" w:cstheme="majorBidi"/>
-      <w:color w:val="134162" w:themeColor="accent2" w:themeShade="7F"/>
+      <w:color w:val="32342C" w:themeColor="accent2" w:themeShade="7F"/>
       <w:sz w:val="24"/>
       <w:szCs w:val="24"/>
     </w:rPr>
@@ -3524,7 +3376,7 @@
       <w:rFonts w:asciiTheme="majorHAnsi" w:eastAsiaTheme="majorEastAsia" w:hAnsiTheme="majorHAnsi" w:cstheme="majorBidi"/>
       <w:i/>
       <w:iCs/>
-      <w:color w:val="134162" w:themeColor="accent2" w:themeShade="7F"/>
+      <w:color w:val="32342C" w:themeColor="accent2" w:themeShade="7F"/>
       <w:sz w:val="24"/>
       <w:szCs w:val="24"/>
     </w:rPr>
@@ -3540,7 +3392,7 @@
     <w:rPr>
       <w:i w:val="0"/>
       <w:iCs w:val="0"/>
-      <w:color w:val="1C6194" w:themeColor="accent2" w:themeShade="BF"/>
+      <w:color w:val="4B4F42" w:themeColor="accent2" w:themeShade="BF"/>
     </w:rPr>
   </w:style>
   <w:style w:type="character" w:customStyle="1" w:styleId="QuoteChar">
@@ -3550,7 +3402,7 @@
     <w:uiPriority w:val="29"/>
     <w:rsid w:val="0022239B"/>
     <w:rPr>
-      <w:color w:val="1C6194" w:themeColor="accent2" w:themeShade="BF"/>
+      <w:color w:val="4B4F42" w:themeColor="accent2" w:themeShade="BF"/>
       <w:sz w:val="20"/>
       <w:szCs w:val="20"/>
     </w:rPr>
@@ -3579,8 +3431,8 @@
       <w:iCs/>
       <w:dstrike w:val="0"/>
       <w:color w:val="FFFFFF" w:themeColor="background1"/>
-      <w:bdr w:val="single" w:sz="18" w:space="0" w:color="2683C6" w:themeColor="accent2"/>
-      <w:shd w:val="clear" w:color="auto" w:fill="2683C6" w:themeFill="accent2"/>
+      <w:bdr w:val="single" w:sz="18" w:space="0" w:color="656A59" w:themeColor="accent2"/>
+      <w:shd w:val="clear" w:color="auto" w:fill="656A59" w:themeFill="accent2"/>
       <w:vertAlign w:val="baseline"/>
     </w:rPr>
   </w:style>
@@ -3594,8 +3446,8 @@
     <w:rsid w:val="0022239B"/>
     <w:pPr>
       <w:pBdr>
-        <w:top w:val="dotted" w:sz="8" w:space="10" w:color="2683C6" w:themeColor="accent2"/>
-        <w:bottom w:val="dotted" w:sz="8" w:space="10" w:color="2683C6" w:themeColor="accent2"/>
+        <w:top w:val="dotted" w:sz="8" w:space="10" w:color="656A59" w:themeColor="accent2"/>
+        <w:bottom w:val="dotted" w:sz="8" w:space="10" w:color="656A59" w:themeColor="accent2"/>
       </w:pBdr>
       <w:spacing w:line="300" w:lineRule="auto"/>
       <w:ind w:left="2160" w:right="2160"/>
@@ -3605,7 +3457,7 @@
       <w:rFonts w:asciiTheme="majorHAnsi" w:eastAsiaTheme="majorEastAsia" w:hAnsiTheme="majorHAnsi" w:cstheme="majorBidi"/>
       <w:b/>
       <w:bCs/>
-      <w:color w:val="2683C6" w:themeColor="accent2"/>
+      <w:color w:val="656A59" w:themeColor="accent2"/>
     </w:rPr>
   </w:style>
   <w:style w:type="character" w:customStyle="1" w:styleId="IntenseQuoteChar">
@@ -3620,7 +3472,7 @@
       <w:bCs/>
       <w:i/>
       <w:iCs/>
-      <w:color w:val="2683C6" w:themeColor="accent2"/>
+      <w:color w:val="656A59" w:themeColor="accent2"/>
       <w:sz w:val="20"/>
       <w:szCs w:val="20"/>
     </w:rPr>
@@ -3636,8 +3488,8 @@
       <w:i/>
       <w:iCs/>
       <w:smallCaps/>
-      <w:color w:val="2683C6" w:themeColor="accent2"/>
-      <w:u w:color="2683C6" w:themeColor="accent2"/>
+      <w:color w:val="656A59" w:themeColor="accent2"/>
+      <w:u w:color="656A59" w:themeColor="accent2"/>
     </w:rPr>
   </w:style>
   <w:style w:type="paragraph" w:styleId="NormalWeb">
@@ -3666,7 +3518,7 @@
     <w:rPr>
       <w:b/>
       <w:bCs/>
-      <w:color w:val="1C6194" w:themeColor="accent2" w:themeShade="BF"/>
+      <w:color w:val="4B4F42" w:themeColor="accent2" w:themeShade="BF"/>
       <w:sz w:val="18"/>
       <w:szCs w:val="18"/>
     </w:rPr>
@@ -3693,9 +3545,9 @@
       <w:bCs/>
       <w:i/>
       <w:iCs/>
-      <w:color w:val="2683C6" w:themeColor="accent2"/>
-      <w:bdr w:val="single" w:sz="18" w:space="0" w:color="D0E6F6" w:themeColor="accent2" w:themeTint="33"/>
-      <w:shd w:val="clear" w:color="auto" w:fill="D0E6F6" w:themeFill="accent2" w:themeFillTint="33"/>
+      <w:color w:val="656A59" w:themeColor="accent2"/>
+      <w:bdr w:val="single" w:sz="18" w:space="0" w:color="E0E2DC" w:themeColor="accent2" w:themeTint="33"/>
+      <w:shd w:val="clear" w:color="auto" w:fill="E0E2DC" w:themeFill="accent2" w:themeFillTint="33"/>
     </w:rPr>
   </w:style>
   <w:style w:type="paragraph" w:styleId="NoSpacing">
@@ -3718,7 +3570,7 @@
       <w:rFonts w:asciiTheme="majorHAnsi" w:eastAsiaTheme="majorEastAsia" w:hAnsiTheme="majorHAnsi" w:cstheme="majorBidi"/>
       <w:i/>
       <w:iCs/>
-      <w:color w:val="2683C6" w:themeColor="accent2"/>
+      <w:color w:val="656A59" w:themeColor="accent2"/>
     </w:rPr>
   </w:style>
   <w:style w:type="character" w:styleId="SubtleReference">
@@ -3730,8 +3582,8 @@
       <w:i/>
       <w:iCs/>
       <w:smallCaps/>
-      <w:color w:val="2683C6" w:themeColor="accent2"/>
-      <w:u w:color="2683C6" w:themeColor="accent2"/>
+      <w:color w:val="656A59" w:themeColor="accent2"/>
+      <w:u w:color="656A59" w:themeColor="accent2"/>
     </w:rPr>
   </w:style>
   <w:style w:type="character" w:styleId="BookTitle">
@@ -3746,7 +3598,7 @@
       <w:i/>
       <w:iCs/>
       <w:smallCaps/>
-      <w:color w:val="1C6194" w:themeColor="accent2" w:themeShade="BF"/>
+      <w:color w:val="4B4F42" w:themeColor="accent2" w:themeShade="BF"/>
       <w:u w:val="single"/>
     </w:rPr>
   </w:style>
@@ -3783,7 +3635,7 @@
     <w:unhideWhenUsed/>
     <w:rsid w:val="00A779F4"/>
     <w:rPr>
-      <w:color w:val="6B9F25" w:themeColor="hyperlink"/>
+      <w:color w:val="46B2B5" w:themeColor="hyperlink"/>
       <w:u w:val="single"/>
     </w:rPr>
   </w:style>
@@ -3866,13 +3718,25 @@
       <w:szCs w:val="20"/>
     </w:rPr>
   </w:style>
+  <w:style w:type="character" w:styleId="FollowedHyperlink">
+    <w:name w:val="FollowedHyperlink"/>
+    <w:basedOn w:val="DefaultParagraphFont"/>
+    <w:uiPriority w:val="99"/>
+    <w:semiHidden/>
+    <w:unhideWhenUsed/>
+    <w:rsid w:val="00F928C7"/>
+    <w:rPr>
+      <w:color w:val="A46694" w:themeColor="followedHyperlink"/>
+      <w:u w:val="single"/>
+    </w:rPr>
+  </w:style>
 </w:styles>
 </file>
 
 <file path=word/theme/theme1.xml><?xml version="1.0" encoding="utf-8"?>
-<a:theme xmlns:a="http://schemas.openxmlformats.org/drawingml/2006/main" name="Integral">
+<a:theme xmlns:a="http://schemas.openxmlformats.org/drawingml/2006/main" name="Badge">
   <a:themeElements>
-    <a:clrScheme name="Integral">
+    <a:clrScheme name="Badge">
       <a:dk1>
         <a:sysClr val="windowText" lastClr="000000"/>
       </a:dk1>
@@ -3880,113 +3744,49 @@
         <a:sysClr val="window" lastClr="FFFFFF"/>
       </a:lt1>
       <a:dk2>
-        <a:srgbClr val="335B74"/>
+        <a:srgbClr val="2A1A00"/>
       </a:dk2>
       <a:lt2>
-        <a:srgbClr val="DFE3E5"/>
+        <a:srgbClr val="F3F3F2"/>
       </a:lt2>
       <a:accent1>
-        <a:srgbClr val="1CADE4"/>
+        <a:srgbClr val="F8B323"/>
       </a:accent1>
       <a:accent2>
-        <a:srgbClr val="2683C6"/>
+        <a:srgbClr val="656A59"/>
       </a:accent2>
       <a:accent3>
-        <a:srgbClr val="27CED7"/>
+        <a:srgbClr val="46B2B5"/>
       </a:accent3>
       <a:accent4>
-        <a:srgbClr val="42BA97"/>
+        <a:srgbClr val="8CAA7E"/>
       </a:accent4>
       <a:accent5>
-        <a:srgbClr val="3E8853"/>
+        <a:srgbClr val="D36F68"/>
       </a:accent5>
       <a:accent6>
-        <a:srgbClr val="62A39F"/>
+        <a:srgbClr val="826276"/>
       </a:accent6>
       <a:hlink>
-        <a:srgbClr val="6B9F25"/>
+        <a:srgbClr val="46B2B5"/>
       </a:hlink>
       <a:folHlink>
-        <a:srgbClr val="B26B02"/>
+        <a:srgbClr val="A46694"/>
       </a:folHlink>
     </a:clrScheme>
-    <a:fontScheme name="Integral">
+    <a:fontScheme name="Badge">
       <a:majorFont>
-        <a:latin typeface="Tw Cen MT Condensed" panose="020B0606020104020203"/>
+        <a:latin typeface="Impact" panose="020B0806030902050204"/>
         <a:ea typeface=""/>
         <a:cs typeface=""/>
-        <a:font script="Grek" typeface="Calibri"/>
-        <a:font script="Cyrl" typeface="Calibri"/>
-        <a:font script="Jpan" typeface="メイリオ"/>
-        <a:font script="Hang" typeface="HY얕은샘물M"/>
-        <a:font script="Hans" typeface="华文仿宋"/>
-        <a:font script="Hant" typeface="微軟正黑體"/>
-        <a:font script="Arab" typeface="Arial"/>
-        <a:font script="Hebr" typeface="Levenim MT"/>
-        <a:font script="Thai" typeface="FreesiaUPC"/>
-        <a:font script="Ethi" typeface="Nyala"/>
-        <a:font script="Beng" typeface="Vrinda"/>
-        <a:font script="Gujr" typeface="Shruti"/>
-        <a:font script="Khmr" typeface="DaunPenh"/>
-        <a:font script="Knda" typeface="Tunga"/>
-        <a:font script="Guru" typeface="Raavi"/>
-        <a:font script="Cans" typeface="Euphemia"/>
-        <a:font script="Cher" typeface="Plantagenet Cherokee"/>
-        <a:font script="Yiii" typeface="Microsoft Yi Baiti"/>
-        <a:font script="Tibt" typeface="Microsoft Himalaya"/>
-        <a:font script="Thaa" typeface="MV Boli"/>
-        <a:font script="Deva" typeface="Mangal"/>
-        <a:font script="Telu" typeface="Gautami"/>
-        <a:font script="Taml" typeface="Latha"/>
-        <a:font script="Syrc" typeface="Estrangelo Edessa"/>
-        <a:font script="Orya" typeface="Kalinga"/>
-        <a:font script="Mlym" typeface="Kartika"/>
-        <a:font script="Laoo" typeface="DokChampa"/>
-        <a:font script="Sinh" typeface="Iskoola Pota"/>
-        <a:font script="Mong" typeface="Mongolian Baiti"/>
-        <a:font script="Viet" typeface="Tahoma"/>
-        <a:font script="Uigh" typeface="Microsoft Uighur"/>
-        <a:font script="Geor" typeface="Sylfaen"/>
       </a:majorFont>
       <a:minorFont>
-        <a:latin typeface="Tw Cen MT" panose="020B0602020104020603"/>
+        <a:latin typeface="Gill Sans MT" panose="020B0502020104020203"/>
         <a:ea typeface=""/>
         <a:cs typeface=""/>
-        <a:font script="Grek" typeface="Calibri"/>
-        <a:font script="Cyrl" typeface="Calibri"/>
-        <a:font script="Jpan" typeface="メイリオ"/>
-        <a:font script="Hang" typeface="HY얕은샘물M"/>
-        <a:font script="Hans" typeface="华文仿宋"/>
-        <a:font script="Hant" typeface="微軟正黑體"/>
-        <a:font script="Arab" typeface="Arial"/>
-        <a:font script="Hebr" typeface="Levenim MT"/>
-        <a:font script="Thai" typeface="FreesiaUPC"/>
-        <a:font script="Ethi" typeface="Nyala"/>
-        <a:font script="Beng" typeface="Vrinda"/>
-        <a:font script="Gujr" typeface="Shruti"/>
-        <a:font script="Khmr" typeface="DaunPenh"/>
-        <a:font script="Knda" typeface="Tunga"/>
-        <a:font script="Guru" typeface="Raavi"/>
-        <a:font script="Cans" typeface="Euphemia"/>
-        <a:font script="Cher" typeface="Plantagenet Cherokee"/>
-        <a:font script="Yiii" typeface="Microsoft Yi Baiti"/>
-        <a:font script="Tibt" typeface="Microsoft Himalaya"/>
-        <a:font script="Thaa" typeface="MV Boli"/>
-        <a:font script="Deva" typeface="Mangal"/>
-        <a:font script="Telu" typeface="Gautami"/>
-        <a:font script="Taml" typeface="Latha"/>
-        <a:font script="Syrc" typeface="Estrangelo Edessa"/>
-        <a:font script="Orya" typeface="Kalinga"/>
-        <a:font script="Mlym" typeface="Kartika"/>
-        <a:font script="Laoo" typeface="DokChampa"/>
-        <a:font script="Sinh" typeface="Iskoola Pota"/>
-        <a:font script="Mong" typeface="Mongolian Baiti"/>
-        <a:font script="Viet" typeface="Tahoma"/>
-        <a:font script="Uigh" typeface="Microsoft Uighur"/>
-        <a:font script="Geor" typeface="Sylfaen"/>
       </a:minorFont>
     </a:fontScheme>
-    <a:fmtScheme name="Integral">
+    <a:fmtScheme name="Badge">
       <a:fillStyleLst>
         <a:solidFill>
           <a:schemeClr val="phClr"/>
@@ -3995,61 +3795,69 @@
           <a:gsLst>
             <a:gs pos="0">
               <a:schemeClr val="phClr">
-                <a:tint val="83000"/>
-                <a:satMod val="100000"/>
+                <a:tint val="67000"/>
+                <a:satMod val="105000"/>
+                <a:lumMod val="110000"/>
+              </a:schemeClr>
+            </a:gs>
+            <a:gs pos="50000">
+              <a:schemeClr val="phClr">
+                <a:tint val="73000"/>
+                <a:satMod val="103000"/>
+                <a:lumMod val="105000"/>
+              </a:schemeClr>
+            </a:gs>
+            <a:gs pos="100000">
+              <a:schemeClr val="phClr">
+                <a:tint val="81000"/>
+                <a:satMod val="109000"/>
+                <a:lumMod val="105000"/>
+              </a:schemeClr>
+            </a:gs>
+          </a:gsLst>
+          <a:lin ang="5400000" scaled="0"/>
+        </a:gradFill>
+        <a:gradFill rotWithShape="1">
+          <a:gsLst>
+            <a:gs pos="0">
+              <a:schemeClr val="phClr">
+                <a:tint val="94000"/>
+                <a:satMod val="103000"/>
+                <a:lumMod val="102000"/>
+              </a:schemeClr>
+            </a:gs>
+            <a:gs pos="50000">
+              <a:schemeClr val="phClr">
+                <a:shade val="100000"/>
+                <a:satMod val="110000"/>
                 <a:lumMod val="100000"/>
               </a:schemeClr>
             </a:gs>
             <a:gs pos="100000">
               <a:schemeClr val="phClr">
-                <a:tint val="61000"/>
-                <a:satMod val="150000"/>
-                <a:lumMod val="100000"/>
+                <a:shade val="78000"/>
+                <a:satMod val="120000"/>
+                <a:lumMod val="99000"/>
               </a:schemeClr>
             </a:gs>
           </a:gsLst>
-          <a:path path="circle">
-            <a:fillToRect l="100000" t="100000" r="100000" b="100000"/>
-          </a:path>
-        </a:gradFill>
-        <a:gradFill rotWithShape="1">
-          <a:gsLst>
-            <a:gs pos="0">
-              <a:schemeClr val="phClr">
-                <a:tint val="100000"/>
-                <a:shade val="85000"/>
-                <a:satMod val="100000"/>
-                <a:lumMod val="100000"/>
-              </a:schemeClr>
-            </a:gs>
-            <a:gs pos="100000">
-              <a:schemeClr val="phClr">
-                <a:tint val="90000"/>
-                <a:shade val="100000"/>
-                <a:satMod val="150000"/>
-                <a:lumMod val="100000"/>
-              </a:schemeClr>
-            </a:gs>
-          </a:gsLst>
-          <a:path path="circle">
-            <a:fillToRect l="100000" t="100000" r="100000" b="100000"/>
-          </a:path>
+          <a:lin ang="5400000" scaled="0"/>
         </a:gradFill>
       </a:fillStyleLst>
       <a:lnStyleLst>
-        <a:ln w="9525" cap="flat" cmpd="sng" algn="ctr">
+        <a:ln w="6350" cap="flat" cmpd="sng" algn="in">
           <a:solidFill>
             <a:schemeClr val="phClr"/>
           </a:solidFill>
           <a:prstDash val="solid"/>
         </a:ln>
-        <a:ln w="15875" cap="flat" cmpd="sng" algn="ctr">
+        <a:ln w="12700" cap="flat" cmpd="sng" algn="in">
           <a:solidFill>
             <a:schemeClr val="phClr"/>
           </a:solidFill>
           <a:prstDash val="solid"/>
         </a:ln>
-        <a:ln w="19050" cap="flat" cmpd="sng" algn="ctr">
+        <a:ln w="50800" cap="flat" cmpd="sng" algn="in">
           <a:solidFill>
             <a:schemeClr val="phClr"/>
           </a:solidFill>
@@ -4061,39 +3869,16 @@
           <a:effectLst/>
         </a:effectStyle>
         <a:effectStyle>
+          <a:effectLst/>
+        </a:effectStyle>
+        <a:effectStyle>
           <a:effectLst>
-            <a:outerShdw blurRad="50800" dist="12700" dir="5400000" algn="ctr" rotWithShape="0">
+            <a:outerShdw blurRad="38100" dist="25400" dir="5400000" algn="ctr" rotWithShape="0">
               <a:srgbClr val="000000">
-                <a:alpha val="50000"/>
+                <a:alpha val="25000"/>
               </a:srgbClr>
             </a:outerShdw>
           </a:effectLst>
-        </a:effectStyle>
-        <a:effectStyle>
-          <a:effectLst>
-            <a:outerShdw blurRad="76200" dist="25400" dir="5400000" algn="ctr" rotWithShape="0">
-              <a:srgbClr val="000000">
-                <a:alpha val="60000"/>
-              </a:srgbClr>
-            </a:outerShdw>
-          </a:effectLst>
-          <a:scene3d>
-            <a:camera prst="orthographicFront">
-              <a:rot lat="0" lon="0" rev="0"/>
-            </a:camera>
-            <a:lightRig rig="flat" dir="t">
-              <a:rot lat="0" lon="0" rev="3600000"/>
-            </a:lightRig>
-          </a:scene3d>
-          <a:sp3d contourW="12700" prstMaterial="flat">
-            <a:bevelT w="38100" h="44450" prst="angle"/>
-            <a:contourClr>
-              <a:schemeClr val="phClr">
-                <a:shade val="35000"/>
-                <a:satMod val="160000"/>
-              </a:schemeClr>
-            </a:contourClr>
-          </a:sp3d>
         </a:effectStyle>
       </a:effectStyleLst>
       <a:bgFillStyleLst>
@@ -4103,27 +3888,36 @@
         <a:solidFill>
           <a:schemeClr val="phClr">
             <a:tint val="95000"/>
-            <a:shade val="85000"/>
-            <a:satMod val="125000"/>
+            <a:satMod val="170000"/>
           </a:schemeClr>
         </a:solidFill>
-        <a:blipFill rotWithShape="1">
-          <a:blip xmlns:r="http://schemas.openxmlformats.org/officeDocument/2006/relationships" r:embed="rId1">
-            <a:duotone>
+        <a:gradFill rotWithShape="1">
+          <a:gsLst>
+            <a:gs pos="0">
               <a:schemeClr val="phClr">
-                <a:tint val="95000"/>
-                <a:shade val="74000"/>
-                <a:satMod val="230000"/>
+                <a:tint val="93000"/>
+                <a:shade val="98000"/>
+                <a:satMod val="150000"/>
+                <a:lumMod val="102000"/>
               </a:schemeClr>
+            </a:gs>
+            <a:gs pos="50000">
               <a:schemeClr val="phClr">
-                <a:tint val="92000"/>
-                <a:shade val="69000"/>
-                <a:satMod val="250000"/>
+                <a:tint val="98000"/>
+                <a:shade val="90000"/>
+                <a:satMod val="130000"/>
+                <a:lumMod val="103000"/>
               </a:schemeClr>
-            </a:duotone>
-          </a:blip>
-          <a:tile tx="0" ty="0" sx="40000" sy="40000" flip="none" algn="tl"/>
-        </a:blipFill>
+            </a:gs>
+            <a:gs pos="100000">
+              <a:schemeClr val="phClr">
+                <a:shade val="63000"/>
+                <a:satMod val="120000"/>
+              </a:schemeClr>
+            </a:gs>
+          </a:gsLst>
+          <a:lin ang="5400000" scaled="0"/>
+        </a:gradFill>
       </a:bgFillStyleLst>
     </a:fmtScheme>
   </a:themeElements>
@@ -4131,7 +3925,7 @@
   <a:extraClrSchemeLst/>
   <a:extLst>
     <a:ext uri="{05A4C25C-085E-4340-85A3-A5531E510DB2}">
-      <thm15:themeFamily xmlns:thm15="http://schemas.microsoft.com/office/thememl/2012/main" name="Integral" id="{3577F8C9-A904-41D8-97D2-FD898F53F20E}" vid="{682D6EBE-8D36-4FF2-9DB3-F3D8D7B6715D}"/>
+      <thm15:themeFamily xmlns:thm15="http://schemas.microsoft.com/office/thememl/2012/main" name="Badge" id="{71A07785-5930-41D4-9A83-E23602B48E98}" vid="{771EA782-DFA6-45B1-AEA3-661F1715B310}"/>
     </a:ext>
   </a:extLst>
 </a:theme>

</xml_diff>